<commit_message>
fully dressed quizzen beheren
</commit_message>
<xml_diff>
--- a/Use Cases fully dressed/fully-dressed-quizzen-beheren.docx
+++ b/Use Cases fully dressed/fully-dressed-quizzen-beheren.docx
@@ -1,6 +1,6 @@
 
 <file path=word/document.xml><?xml version="1.0" encoding="utf-8"?>
-<w:document xmlns:wpc="http://schemas.microsoft.com/office/word/2010/wordprocessingCanvas" xmlns:mc="http://schemas.openxmlformats.org/markup-compatibility/2006" xmlns:o="urn:schemas-microsoft-com:office:office" xmlns:r="http://schemas.openxmlformats.org/officeDocument/2006/relationships" xmlns:m="http://schemas.openxmlformats.org/officeDocument/2006/math" xmlns:v="urn:schemas-microsoft-com:vml" xmlns:wp14="http://schemas.microsoft.com/office/word/2010/wordprocessingDrawing" xmlns:wp="http://schemas.openxmlformats.org/drawingml/2006/wordprocessingDrawing" xmlns:w10="urn:schemas-microsoft-com:office:word" xmlns:w="http://schemas.openxmlformats.org/wordprocessingml/2006/main" xmlns:w14="http://schemas.microsoft.com/office/word/2010/wordml" xmlns:w15="http://schemas.microsoft.com/office/word/2012/wordml" xmlns:wpg="http://schemas.microsoft.com/office/word/2010/wordprocessingGroup" xmlns:wpi="http://schemas.microsoft.com/office/word/2010/wordprocessingInk" xmlns:wne="http://schemas.microsoft.com/office/word/2006/wordml" xmlns:wps="http://schemas.microsoft.com/office/word/2010/wordprocessingShape" mc:Ignorable="w14 w15 wp14">
+<w:document xmlns:wpc="http://schemas.microsoft.com/office/word/2010/wordprocessingCanvas" xmlns:cx="http://schemas.microsoft.com/office/drawing/2014/chartex" xmlns:cx1="http://schemas.microsoft.com/office/drawing/2015/9/8/chartex" xmlns:cx2="http://schemas.microsoft.com/office/drawing/2015/10/21/chartex" xmlns:cx3="http://schemas.microsoft.com/office/drawing/2016/5/9/chartex" xmlns:cx4="http://schemas.microsoft.com/office/drawing/2016/5/10/chartex" xmlns:cx5="http://schemas.microsoft.com/office/drawing/2016/5/11/chartex" xmlns:cx6="http://schemas.microsoft.com/office/drawing/2016/5/12/chartex" xmlns:cx7="http://schemas.microsoft.com/office/drawing/2016/5/13/chartex" xmlns:cx8="http://schemas.microsoft.com/office/drawing/2016/5/14/chartex" xmlns:mc="http://schemas.openxmlformats.org/markup-compatibility/2006" xmlns:aink="http://schemas.microsoft.com/office/drawing/2016/ink" xmlns:am3d="http://schemas.microsoft.com/office/drawing/2017/model3d" xmlns:o="urn:schemas-microsoft-com:office:office" xmlns:r="http://schemas.openxmlformats.org/officeDocument/2006/relationships" xmlns:m="http://schemas.openxmlformats.org/officeDocument/2006/math" xmlns:v="urn:schemas-microsoft-com:vml" xmlns:wp14="http://schemas.microsoft.com/office/word/2010/wordprocessingDrawing" xmlns:wp="http://schemas.openxmlformats.org/drawingml/2006/wordprocessingDrawing" xmlns:w10="urn:schemas-microsoft-com:office:word" xmlns:w="http://schemas.openxmlformats.org/wordprocessingml/2006/main" xmlns:w14="http://schemas.microsoft.com/office/word/2010/wordml" xmlns:w15="http://schemas.microsoft.com/office/word/2012/wordml" xmlns:w16cex="http://schemas.microsoft.com/office/word/2018/wordml/cex" xmlns:w16cid="http://schemas.microsoft.com/office/word/2016/wordml/cid" xmlns:w16="http://schemas.microsoft.com/office/word/2018/wordml" xmlns:w16se="http://schemas.microsoft.com/office/word/2015/wordml/symex" xmlns:wpg="http://schemas.microsoft.com/office/word/2010/wordprocessingGroup" xmlns:wpi="http://schemas.microsoft.com/office/word/2010/wordprocessingInk" xmlns:wne="http://schemas.microsoft.com/office/word/2006/wordml" xmlns:wps="http://schemas.microsoft.com/office/word/2010/wordprocessingShape" mc:Ignorable="w14 w15 w16se w16cid w16 w16cex wp14">
   <w:body>
     <w:p>
       <w:pPr>
@@ -10,8 +10,6 @@
           <w:b/>
         </w:rPr>
       </w:pPr>
-      <w:bookmarkStart w:id="0" w:name="_GoBack"/>
-      <w:bookmarkEnd w:id="0"/>
       <w:proofErr w:type="spellStart"/>
       <w:r>
         <w:rPr>
@@ -31,9 +29,16 @@
       <w:r>
         <w:rPr>
           <w:rFonts w:ascii="Verdana" w:hAnsi="Verdana"/>
-          <w:b/>
+          <w:bCs/>
         </w:rPr>
-        <w:t>…</w:t>
+        <w:t>Quizzen</w:t>
+      </w:r>
+      <w:r>
+        <w:rPr>
+          <w:rFonts w:ascii="Verdana" w:hAnsi="Verdana"/>
+          <w:bCs/>
+        </w:rPr>
+        <w:t xml:space="preserve"> beheren</w:t>
       </w:r>
     </w:p>
     <w:p>
@@ -81,7 +86,7 @@
             <w:pPr>
               <w:rPr>
                 <w:rFonts w:ascii="Verdana" w:hAnsi="Verdana"/>
-                <w:b/>
+                <w:bCs/>
                 <w:lang w:val="en-GB"/>
               </w:rPr>
             </w:pPr>
@@ -93,6 +98,16 @@
               </w:rPr>
               <w:t xml:space="preserve">Primary actor: </w:t>
             </w:r>
+            <w:proofErr w:type="spellStart"/>
+            <w:r>
+              <w:rPr>
+                <w:rFonts w:ascii="Verdana" w:hAnsi="Verdana"/>
+                <w:bCs/>
+                <w:lang w:val="en-GB"/>
+              </w:rPr>
+              <w:t>Medewerker</w:t>
+            </w:r>
+            <w:proofErr w:type="spellEnd"/>
           </w:p>
         </w:tc>
       </w:tr>
@@ -110,7 +125,7 @@
             <w:pPr>
               <w:rPr>
                 <w:rFonts w:ascii="Verdana" w:hAnsi="Verdana"/>
-                <w:b/>
+                <w:bCs/>
               </w:rPr>
             </w:pPr>
             <w:r>
@@ -151,6 +166,20 @@
                 <w:b/>
               </w:rPr>
               <w:t>:</w:t>
+            </w:r>
+            <w:r>
+              <w:rPr>
+                <w:rFonts w:ascii="Verdana" w:hAnsi="Verdana"/>
+                <w:b/>
+              </w:rPr>
+              <w:t xml:space="preserve"> </w:t>
+            </w:r>
+            <w:r>
+              <w:rPr>
+                <w:rFonts w:ascii="Verdana" w:hAnsi="Verdana"/>
+                <w:bCs/>
+              </w:rPr>
+              <w:t>Solid Games en spelers van de quiz</w:t>
             </w:r>
           </w:p>
         </w:tc>
@@ -169,7 +198,7 @@
             <w:pPr>
               <w:rPr>
                 <w:rFonts w:ascii="Verdana" w:hAnsi="Verdana"/>
-                <w:b/>
+                <w:bCs/>
               </w:rPr>
             </w:pPr>
             <w:r>
@@ -195,38 +224,20 @@
               </w:rPr>
               <w:t>:</w:t>
             </w:r>
-          </w:p>
-          <w:p>
-            <w:pPr>
-              <w:rPr>
-                <w:rFonts w:ascii="Verdana" w:hAnsi="Verdana"/>
-                <w:b/>
-              </w:rPr>
-            </w:pPr>
-          </w:p>
-          <w:p>
-            <w:pPr>
-              <w:rPr>
-                <w:rFonts w:ascii="Verdana" w:hAnsi="Verdana"/>
-                <w:b/>
-              </w:rPr>
-            </w:pPr>
-          </w:p>
-          <w:p>
-            <w:pPr>
-              <w:rPr>
-                <w:rFonts w:ascii="Verdana" w:hAnsi="Verdana"/>
-                <w:b/>
-              </w:rPr>
-            </w:pPr>
-          </w:p>
-          <w:p>
-            <w:pPr>
-              <w:rPr>
-                <w:rFonts w:ascii="Verdana" w:hAnsi="Verdana"/>
-                <w:b/>
-              </w:rPr>
-            </w:pPr>
+            <w:r>
+              <w:rPr>
+                <w:rFonts w:ascii="Verdana" w:hAnsi="Verdana"/>
+                <w:b/>
+              </w:rPr>
+              <w:t xml:space="preserve"> </w:t>
+            </w:r>
+            <w:r>
+              <w:rPr>
+                <w:rFonts w:ascii="Verdana" w:hAnsi="Verdana"/>
+                <w:bCs/>
+              </w:rPr>
+              <w:t>Een medewerker kiest voor het maken van een nieuwe quiz. Het systeem toont vervolgens vragen die kunnen worden toegevoegd aan de quiz. De medewerker selecteert vervolgens 8 vragen om toe te voegen. Het systeem maakt de quiz aan met de geselecteerde vragen.</w:t>
+            </w:r>
           </w:p>
           <w:p>
             <w:pPr>
@@ -252,7 +263,7 @@
             <w:pPr>
               <w:rPr>
                 <w:rFonts w:ascii="Verdana" w:hAnsi="Verdana"/>
-                <w:b/>
+                <w:bCs/>
               </w:rPr>
             </w:pPr>
             <w:proofErr w:type="spellStart"/>
@@ -304,7 +315,7 @@
             <w:pPr>
               <w:rPr>
                 <w:rFonts w:ascii="Verdana" w:hAnsi="Verdana"/>
-                <w:b/>
+                <w:bCs/>
               </w:rPr>
             </w:pPr>
             <w:proofErr w:type="spellStart"/>
@@ -354,6 +365,13 @@
                 <w:b/>
               </w:rPr>
               <w:t xml:space="preserve">): </w:t>
+            </w:r>
+            <w:r>
+              <w:rPr>
+                <w:rFonts w:ascii="Verdana" w:hAnsi="Verdana"/>
+                <w:bCs/>
+              </w:rPr>
+              <w:t>Er is een nieuwe quiz aangemaakt.</w:t>
             </w:r>
           </w:p>
           <w:p>
@@ -468,181 +486,39 @@
                 <w:rFonts w:ascii="Verdana" w:hAnsi="Verdana"/>
               </w:rPr>
             </w:pPr>
-          </w:p>
-          <w:p>
-            <w:pPr>
-              <w:rPr>
-                <w:rFonts w:ascii="Verdana" w:hAnsi="Verdana"/>
-              </w:rPr>
-            </w:pPr>
-          </w:p>
-          <w:p>
-            <w:pPr>
-              <w:rPr>
-                <w:rFonts w:ascii="Verdana" w:hAnsi="Verdana"/>
-              </w:rPr>
-            </w:pPr>
-          </w:p>
-          <w:p>
-            <w:pPr>
-              <w:rPr>
-                <w:rFonts w:ascii="Verdana" w:hAnsi="Verdana"/>
-              </w:rPr>
-            </w:pPr>
-          </w:p>
-          <w:p>
-            <w:pPr>
-              <w:rPr>
-                <w:rFonts w:ascii="Verdana" w:hAnsi="Verdana"/>
-              </w:rPr>
-            </w:pPr>
-          </w:p>
-          <w:p>
-            <w:pPr>
-              <w:rPr>
-                <w:rFonts w:ascii="Verdana" w:hAnsi="Verdana"/>
-              </w:rPr>
-            </w:pPr>
-          </w:p>
-          <w:p>
-            <w:pPr>
-              <w:rPr>
-                <w:rFonts w:ascii="Verdana" w:hAnsi="Verdana"/>
-              </w:rPr>
-            </w:pPr>
-          </w:p>
-          <w:p>
-            <w:pPr>
-              <w:rPr>
-                <w:rFonts w:ascii="Verdana" w:hAnsi="Verdana"/>
-              </w:rPr>
-            </w:pPr>
-          </w:p>
-          <w:p>
-            <w:pPr>
-              <w:rPr>
-                <w:rFonts w:ascii="Verdana" w:hAnsi="Verdana"/>
-              </w:rPr>
-            </w:pPr>
-          </w:p>
-          <w:p>
-            <w:pPr>
-              <w:rPr>
-                <w:rFonts w:ascii="Verdana" w:hAnsi="Verdana"/>
-              </w:rPr>
-            </w:pPr>
-          </w:p>
-          <w:p>
-            <w:pPr>
-              <w:rPr>
-                <w:rFonts w:ascii="Verdana" w:hAnsi="Verdana"/>
-              </w:rPr>
-            </w:pPr>
-          </w:p>
-          <w:p>
-            <w:pPr>
-              <w:rPr>
-                <w:rFonts w:ascii="Verdana" w:hAnsi="Verdana"/>
-              </w:rPr>
-            </w:pPr>
-          </w:p>
-          <w:p>
-            <w:pPr>
-              <w:rPr>
-                <w:rFonts w:ascii="Verdana" w:hAnsi="Verdana"/>
-              </w:rPr>
-            </w:pPr>
-          </w:p>
-          <w:p>
-            <w:pPr>
-              <w:rPr>
-                <w:rFonts w:ascii="Verdana" w:hAnsi="Verdana"/>
-              </w:rPr>
-            </w:pPr>
-          </w:p>
-          <w:p>
-            <w:pPr>
-              <w:rPr>
-                <w:rFonts w:ascii="Verdana" w:hAnsi="Verdana"/>
-              </w:rPr>
-            </w:pPr>
-          </w:p>
-          <w:p>
-            <w:pPr>
-              <w:rPr>
-                <w:rFonts w:ascii="Verdana" w:hAnsi="Verdana"/>
-              </w:rPr>
-            </w:pPr>
-          </w:p>
-          <w:p>
-            <w:pPr>
-              <w:rPr>
-                <w:rFonts w:ascii="Verdana" w:hAnsi="Verdana"/>
-              </w:rPr>
-            </w:pPr>
-          </w:p>
-          <w:p>
-            <w:pPr>
-              <w:rPr>
-                <w:rFonts w:ascii="Verdana" w:hAnsi="Verdana"/>
-              </w:rPr>
-            </w:pPr>
-          </w:p>
-          <w:p>
-            <w:pPr>
-              <w:rPr>
-                <w:rFonts w:ascii="Verdana" w:hAnsi="Verdana"/>
-              </w:rPr>
-            </w:pPr>
-          </w:p>
-          <w:p>
-            <w:pPr>
-              <w:rPr>
-                <w:rFonts w:ascii="Verdana" w:hAnsi="Verdana"/>
-              </w:rPr>
-            </w:pPr>
-          </w:p>
-          <w:p>
-            <w:pPr>
-              <w:rPr>
-                <w:rFonts w:ascii="Verdana" w:hAnsi="Verdana"/>
-              </w:rPr>
-            </w:pPr>
-          </w:p>
-          <w:p>
-            <w:pPr>
-              <w:rPr>
-                <w:rFonts w:ascii="Verdana" w:hAnsi="Verdana"/>
-              </w:rPr>
-            </w:pPr>
-          </w:p>
-          <w:p>
-            <w:pPr>
-              <w:rPr>
-                <w:rFonts w:ascii="Verdana" w:hAnsi="Verdana"/>
-              </w:rPr>
-            </w:pPr>
-          </w:p>
-          <w:p>
-            <w:pPr>
-              <w:rPr>
-                <w:rFonts w:ascii="Verdana" w:hAnsi="Verdana"/>
-              </w:rPr>
-            </w:pPr>
-          </w:p>
-          <w:p>
-            <w:pPr>
-              <w:rPr>
-                <w:rFonts w:ascii="Verdana" w:hAnsi="Verdana"/>
-              </w:rPr>
-            </w:pPr>
-          </w:p>
-          <w:p>
-            <w:pPr>
-              <w:rPr>
-                <w:rFonts w:ascii="Verdana" w:hAnsi="Verdana"/>
-              </w:rPr>
-            </w:pPr>
+            <w:r>
+              <w:rPr>
+                <w:rFonts w:ascii="Verdana" w:hAnsi="Verdana"/>
+              </w:rPr>
+              <w:t>1. Medewerker selecteert maken nieuwe quiz</w:t>
+            </w:r>
+          </w:p>
+          <w:p>
+            <w:pPr>
+              <w:rPr>
+                <w:rFonts w:ascii="Verdana" w:hAnsi="Verdana"/>
+              </w:rPr>
+            </w:pPr>
+          </w:p>
+          <w:p>
+            <w:pPr>
+              <w:rPr>
+                <w:rFonts w:ascii="Verdana" w:hAnsi="Verdana"/>
+              </w:rPr>
+            </w:pPr>
+          </w:p>
+          <w:p>
+            <w:pPr>
+              <w:rPr>
+                <w:rFonts w:ascii="Verdana" w:hAnsi="Verdana"/>
+              </w:rPr>
+            </w:pPr>
+            <w:r>
+              <w:rPr>
+                <w:rFonts w:ascii="Verdana" w:hAnsi="Verdana"/>
+              </w:rPr>
+              <w:t>3. Medewerker selecteert 8 vragen.</w:t>
+            </w:r>
           </w:p>
           <w:p>
             <w:pPr>
@@ -669,6 +545,32 @@
                 <w:rFonts w:ascii="Verdana" w:hAnsi="Verdana"/>
               </w:rPr>
             </w:pPr>
+            <w:r>
+              <w:rPr>
+                <w:rFonts w:ascii="Verdana" w:hAnsi="Verdana"/>
+              </w:rPr>
+              <w:t>2. Systeem toont beschikbare vragen om toe te voegen.</w:t>
+            </w:r>
+          </w:p>
+          <w:p>
+            <w:pPr>
+              <w:rPr>
+                <w:rFonts w:ascii="Verdana" w:hAnsi="Verdana"/>
+              </w:rPr>
+            </w:pPr>
+          </w:p>
+          <w:p>
+            <w:pPr>
+              <w:rPr>
+                <w:rFonts w:ascii="Verdana" w:hAnsi="Verdana"/>
+              </w:rPr>
+            </w:pPr>
+            <w:r>
+              <w:rPr>
+                <w:rFonts w:ascii="Verdana" w:hAnsi="Verdana"/>
+              </w:rPr>
+              <w:t>4. Systeem maakt nieuwe quiz aan met de betreffende vragen.</w:t>
+            </w:r>
           </w:p>
         </w:tc>
       </w:tr>
@@ -848,6 +750,64 @@
                 <w:rFonts w:ascii="Verdana" w:hAnsi="Verdana"/>
               </w:rPr>
             </w:pPr>
+            <w:r>
+              <w:rPr>
+                <w:rFonts w:ascii="Verdana" w:hAnsi="Verdana"/>
+              </w:rPr>
+              <w:t>4A. [Medewerker heeft te veel vragen gekozen]</w:t>
+            </w:r>
+          </w:p>
+          <w:p>
+            <w:pPr>
+              <w:rPr>
+                <w:rFonts w:ascii="Verdana" w:hAnsi="Verdana"/>
+              </w:rPr>
+            </w:pPr>
+            <w:r>
+              <w:rPr>
+                <w:rFonts w:ascii="Verdana" w:hAnsi="Verdana"/>
+              </w:rPr>
+              <w:t xml:space="preserve">1. </w:t>
+            </w:r>
+            <w:r>
+              <w:rPr>
+                <w:rFonts w:ascii="Verdana" w:hAnsi="Verdana"/>
+              </w:rPr>
+              <w:t>Systeem geeft terug dat er teveel vragen zijn gekozen.</w:t>
+            </w:r>
+          </w:p>
+          <w:p>
+            <w:pPr>
+              <w:rPr>
+                <w:rFonts w:ascii="Verdana" w:hAnsi="Verdana"/>
+              </w:rPr>
+            </w:pPr>
+          </w:p>
+          <w:p>
+            <w:pPr>
+              <w:rPr>
+                <w:rFonts w:ascii="Verdana" w:hAnsi="Verdana"/>
+              </w:rPr>
+            </w:pPr>
+            <w:r>
+              <w:rPr>
+                <w:rFonts w:ascii="Verdana" w:hAnsi="Verdana"/>
+              </w:rPr>
+              <w:t>4B. [Medewerker heeft te weinig vragen gekozen]</w:t>
+            </w:r>
+          </w:p>
+          <w:p>
+            <w:pPr>
+              <w:rPr>
+                <w:rFonts w:ascii="Verdana" w:hAnsi="Verdana"/>
+              </w:rPr>
+            </w:pPr>
+            <w:r>
+              <w:rPr>
+                <w:rFonts w:ascii="Verdana" w:hAnsi="Verdana"/>
+              </w:rPr>
+              <w:t>1. Systeem geeft terug dat er te weinig vragen zijn gekozen.</w:t>
+            </w:r>
           </w:p>
         </w:tc>
       </w:tr>
@@ -882,7 +842,7 @@
 </file>
 
 <file path=word/styles.xml><?xml version="1.0" encoding="utf-8"?>
-<w:styles xmlns:mc="http://schemas.openxmlformats.org/markup-compatibility/2006" xmlns:r="http://schemas.openxmlformats.org/officeDocument/2006/relationships" xmlns:w="http://schemas.openxmlformats.org/wordprocessingml/2006/main" xmlns:w14="http://schemas.microsoft.com/office/word/2010/wordml" xmlns:w15="http://schemas.microsoft.com/office/word/2012/wordml" mc:Ignorable="w14 w15">
+<w:styles xmlns:mc="http://schemas.openxmlformats.org/markup-compatibility/2006" xmlns:r="http://schemas.openxmlformats.org/officeDocument/2006/relationships" xmlns:w="http://schemas.openxmlformats.org/wordprocessingml/2006/main" xmlns:w14="http://schemas.microsoft.com/office/word/2010/wordml" xmlns:w15="http://schemas.microsoft.com/office/word/2012/wordml" xmlns:w16cex="http://schemas.microsoft.com/office/word/2018/wordml/cex" xmlns:w16cid="http://schemas.microsoft.com/office/word/2016/wordml/cid" xmlns:w16="http://schemas.microsoft.com/office/word/2018/wordml" xmlns:w16se="http://schemas.microsoft.com/office/word/2015/wordml/symex" mc:Ignorable="w14 w15 w16se w16cid w16 w16cex">
   <w:docDefaults>
     <w:rPrDefault>
       <w:rPr>
@@ -898,7 +858,7 @@
       </w:pPr>
     </w:pPrDefault>
   </w:docDefaults>
-  <w:latentStyles w:defLockedState="0" w:defUIPriority="99" w:defSemiHidden="0" w:defUnhideWhenUsed="0" w:defQFormat="0" w:count="371">
+  <w:latentStyles w:defLockedState="0" w:defUIPriority="99" w:defSemiHidden="0" w:defUnhideWhenUsed="0" w:defQFormat="0" w:count="376">
     <w:lsdException w:name="Normal" w:uiPriority="0" w:qFormat="1"/>
     <w:lsdException w:name="heading 1" w:uiPriority="9" w:qFormat="1"/>
     <w:lsdException w:name="heading 2" w:semiHidden="1" w:uiPriority="9" w:unhideWhenUsed="1" w:qFormat="1"/>
@@ -1004,7 +964,6 @@
     <w:lsdException w:name="HTML Sample" w:semiHidden="1" w:unhideWhenUsed="1"/>
     <w:lsdException w:name="HTML Typewriter" w:semiHidden="1" w:unhideWhenUsed="1"/>
     <w:lsdException w:name="HTML Variable" w:semiHidden="1" w:unhideWhenUsed="1"/>
-    <w:lsdException w:name="Normal Table" w:semiHidden="1" w:unhideWhenUsed="1"/>
     <w:lsdException w:name="annotation subject" w:semiHidden="1" w:unhideWhenUsed="1"/>
     <w:lsdException w:name="No List" w:semiHidden="1" w:unhideWhenUsed="1"/>
     <w:lsdException w:name="Outline List 1" w:semiHidden="1" w:unhideWhenUsed="1"/>
@@ -1047,11 +1006,8 @@
     <w:lsdException w:name="Table Contemporary" w:semiHidden="1" w:unhideWhenUsed="1"/>
     <w:lsdException w:name="Table Elegant" w:semiHidden="1" w:unhideWhenUsed="1"/>
     <w:lsdException w:name="Table Professional" w:semiHidden="1" w:unhideWhenUsed="1"/>
-    <w:lsdException w:name="Table Subtle 1" w:semiHidden="1" w:unhideWhenUsed="1"/>
     <w:lsdException w:name="Table Subtle 2" w:semiHidden="1" w:unhideWhenUsed="1"/>
     <w:lsdException w:name="Table Web 1" w:semiHidden="1" w:unhideWhenUsed="1"/>
-    <w:lsdException w:name="Table Web 2" w:semiHidden="1" w:unhideWhenUsed="1"/>
-    <w:lsdException w:name="Table Web 3" w:semiHidden="1" w:unhideWhenUsed="1"/>
     <w:lsdException w:name="Balloon Text" w:semiHidden="1" w:unhideWhenUsed="1"/>
     <w:lsdException w:name="Table Grid" w:uiPriority="39"/>
     <w:lsdException w:name="Table Theme" w:semiHidden="1" w:unhideWhenUsed="1"/>
@@ -1270,6 +1226,11 @@
     <w:lsdException w:name="List Table 5 Dark Accent 6" w:uiPriority="50"/>
     <w:lsdException w:name="List Table 6 Colorful Accent 6" w:uiPriority="51"/>
     <w:lsdException w:name="List Table 7 Colorful Accent 6" w:uiPriority="52"/>
+    <w:lsdException w:name="Mention" w:semiHidden="1" w:unhideWhenUsed="1"/>
+    <w:lsdException w:name="Smart Hyperlink" w:semiHidden="1" w:unhideWhenUsed="1"/>
+    <w:lsdException w:name="Hashtag" w:semiHidden="1" w:unhideWhenUsed="1"/>
+    <w:lsdException w:name="Unresolved Mention" w:semiHidden="1" w:unhideWhenUsed="1"/>
+    <w:lsdException w:name="Smart Link" w:semiHidden="1" w:unhideWhenUsed="1"/>
   </w:latentStyles>
   <w:style w:type="paragraph" w:default="1" w:styleId="Standaard">
     <w:name w:val="Normal"/>
@@ -1586,6 +1547,12 @@
 </file>
 
 <file path=customXml/item2.xml><?xml version="1.0" encoding="utf-8"?>
+<p:properties xmlns:p="http://schemas.microsoft.com/office/2006/metadata/properties" xmlns:xsi="http://www.w3.org/2001/XMLSchema-instance">
+  <documentManagement/>
+</p:properties>
+</file>
+
+<file path=customXml/item3.xml><?xml version="1.0" encoding="utf-8"?>
 <ct:contentTypeSchema xmlns:ct="http://schemas.microsoft.com/office/2006/metadata/contentType" xmlns:ma="http://schemas.microsoft.com/office/2006/metadata/properties/metaAttributes" ct:_="" ma:_="" ma:contentTypeName="Document" ma:contentTypeID="0x010100F302898F92C26748A4D86C64E794B603" ma:contentTypeVersion="0" ma:contentTypeDescription="Een nieuw document maken." ma:contentTypeScope="" ma:versionID="50b080b940ebeada54b490f4ce495540">
   <xsd:schema xmlns:xsd="http://www.w3.org/2001/XMLSchema" xmlns:p="http://schemas.microsoft.com/office/2006/metadata/properties" targetNamespace="http://schemas.microsoft.com/office/2006/metadata/properties" ma:root="true" ma:fieldsID="b118b0825d757084c8d1e1ffd33f200c">
     <xsd:element name="properties">
@@ -1634,12 +1601,6 @@
 </ct:contentTypeSchema>
 </file>
 
-<file path=customXml/item3.xml><?xml version="1.0" encoding="utf-8"?>
-<p:properties xmlns:p="http://schemas.microsoft.com/office/2006/metadata/properties" xmlns:xsi="http://www.w3.org/2001/XMLSchema-instance">
-  <documentManagement/>
-</p:properties>
-</file>
-
 <file path=customXml/itemProps1.xml><?xml version="1.0" encoding="utf-8"?>
 <ds:datastoreItem xmlns:ds="http://schemas.openxmlformats.org/officeDocument/2006/customXml" ds:itemID="{10760632-3C44-4866-89DC-1FB016483D42}">
   <ds:schemaRefs>
@@ -1649,6 +1610,14 @@
 </file>
 
 <file path=customXml/itemProps2.xml><?xml version="1.0" encoding="utf-8"?>
+<ds:datastoreItem xmlns:ds="http://schemas.openxmlformats.org/officeDocument/2006/customXml" ds:itemID="{CFCD99C2-186B-4BBC-A0B2-B14E253C439C}">
+  <ds:schemaRefs>
+    <ds:schemaRef ds:uri="http://schemas.microsoft.com/office/2006/metadata/properties"/>
+  </ds:schemaRefs>
+</ds:datastoreItem>
+</file>
+
+<file path=customXml/itemProps3.xml><?xml version="1.0" encoding="utf-8"?>
 <ds:datastoreItem xmlns:ds="http://schemas.openxmlformats.org/officeDocument/2006/customXml" ds:itemID="{FE1D9625-C583-4786-9421-BF1618CEF2BF}">
   <ds:schemaRefs>
     <ds:schemaRef ds:uri="http://schemas.microsoft.com/office/2006/metadata/contentType"/>
@@ -1661,12 +1630,4 @@
     <ds:schemaRef ds:uri="http://schemas.microsoft.com/office/internal/2005/internalDocumentation"/>
   </ds:schemaRefs>
 </ds:datastoreItem>
-</file>
-
-<file path=customXml/itemProps3.xml><?xml version="1.0" encoding="utf-8"?>
-<ds:datastoreItem xmlns:ds="http://schemas.openxmlformats.org/officeDocument/2006/customXml" ds:itemID="{CFCD99C2-186B-4BBC-A0B2-B14E253C439C}">
-  <ds:schemaRefs>
-    <ds:schemaRef ds:uri="http://schemas.microsoft.com/office/2006/metadata/properties"/>
-  </ds:schemaRefs>
-</ds:datastoreItem>
 </file>
</xml_diff>